<commit_message>
updated body et al.
</commit_message>
<xml_diff>
--- a/FinalProposal/Facilities.docx
+++ b/FinalProposal/Facilities.docx
@@ -14,8 +14,6 @@
           <w:lang w:eastAsia="en-US"/>
         </w:rPr>
       </w:pPr>
-      <w:bookmarkStart w:id="0" w:name="_GoBack"/>
-      <w:bookmarkEnd w:id="0"/>
       <w:r>
         <w:rPr>
           <w:rFonts w:ascii="Arial" w:eastAsia="Times New Roman" w:hAnsi="Arial" w:cs="Arial"/>
@@ -804,27 +802,7 @@
           <w:szCs w:val="22"/>
           <w:lang w:eastAsia="en-US"/>
         </w:rPr>
-        <w:t xml:space="preserve"> houses over </w:t>
-      </w:r>
-      <w:proofErr w:type="gramStart"/>
-      <w:r>
-        <w:rPr>
-          <w:rFonts w:ascii="Arial" w:eastAsia="Times New Roman" w:hAnsi="Arial" w:cs="Arial"/>
-          <w:sz w:val="22"/>
-          <w:szCs w:val="22"/>
-          <w:lang w:eastAsia="en-US"/>
-        </w:rPr>
-        <w:t>450,000 specimens of fishes.</w:t>
-      </w:r>
-      <w:proofErr w:type="gramEnd"/>
-      <w:r>
-        <w:rPr>
-          <w:rFonts w:ascii="Arial" w:eastAsia="Times New Roman" w:hAnsi="Arial" w:cs="Arial"/>
-          <w:sz w:val="22"/>
-          <w:szCs w:val="22"/>
-          <w:lang w:eastAsia="en-US"/>
-        </w:rPr>
-        <w:t xml:space="preserve"> The collection is the primary repository of the native fishes of Tennessee and houses the most important collection in the world of fishes from the southern Appalachians, and has a strong emphasis on collections from the eastern U. S., Mexico, and Central America. </w:t>
+        <w:t xml:space="preserve"> houses over 450,000 specimens of fishes. The collection is the primary repository of the native fishes of Tennessee and houses the most important collection in the world of fishes from the southern Appalachians, and has a strong emphasis on collections from the eastern U. S., Mexico, and Central America. </w:t>
       </w:r>
     </w:p>
     <w:p>
@@ -866,6 +844,16 @@
           <w:shd w:val="clear" w:color="auto" w:fill="FFFFFF"/>
           <w:lang w:eastAsia="en-US"/>
         </w:rPr>
+        <w:t xml:space="preserve"> (UTIA)</w:t>
+      </w:r>
+      <w:r>
+        <w:rPr>
+          <w:rFonts w:ascii="Arial" w:eastAsia="Times New Roman" w:hAnsi="Arial" w:cs="Arial"/>
+          <w:sz w:val="22"/>
+          <w:szCs w:val="22"/>
+          <w:shd w:val="clear" w:color="auto" w:fill="FFFFFF"/>
+          <w:lang w:eastAsia="en-US"/>
+        </w:rPr>
         <w:t>: The FWF and EPP departments will offer</w:t>
       </w:r>
       <w:r>
@@ -896,17 +884,435 @@
           <w:shd w:val="clear" w:color="auto" w:fill="FFFFFF"/>
           <w:lang w:eastAsia="en-US"/>
         </w:rPr>
-        <w:t>genomics facilities, facilities associated with centers ranging from beef and forage to community health literacy t</w:t>
-      </w:r>
-      <w:r>
-        <w:rPr>
-          <w:rFonts w:ascii="Arial" w:eastAsia="Times New Roman" w:hAnsi="Arial" w:cs="Arial"/>
-          <w:sz w:val="22"/>
-          <w:szCs w:val="22"/>
-          <w:shd w:val="clear" w:color="auto" w:fill="FFFFFF"/>
-          <w:lang w:eastAsia="en-US"/>
-        </w:rPr>
-        <w:t xml:space="preserve">o renewable carbon, and a variety of research sites ranging from managed forests to agricultural fields. </w:t>
+        <w:t xml:space="preserve">a number of UTIA facilities. The </w:t>
+      </w:r>
+      <w:r>
+        <w:rPr>
+          <w:rFonts w:ascii="Arial" w:eastAsia="Times New Roman" w:hAnsi="Arial" w:cs="Arial"/>
+          <w:sz w:val="22"/>
+          <w:szCs w:val="22"/>
+          <w:shd w:val="clear" w:color="auto" w:fill="FFFFFF"/>
+          <w:lang w:eastAsia="en-US"/>
+        </w:rPr>
+        <w:t xml:space="preserve">1500 square-foot </w:t>
+      </w:r>
+      <w:r>
+        <w:rPr>
+          <w:rFonts w:ascii="Arial" w:eastAsia="Times New Roman" w:hAnsi="Arial" w:cs="Arial"/>
+          <w:sz w:val="22"/>
+          <w:szCs w:val="22"/>
+          <w:shd w:val="clear" w:color="auto" w:fill="FFFFFF"/>
+          <w:lang w:eastAsia="en-US"/>
+        </w:rPr>
+        <w:t>UTIA Genomics Hub</w:t>
+      </w:r>
+      <w:r>
+        <w:rPr>
+          <w:rFonts w:ascii="Arial" w:eastAsia="Times New Roman" w:hAnsi="Arial" w:cs="Arial"/>
+          <w:sz w:val="22"/>
+          <w:szCs w:val="22"/>
+          <w:shd w:val="clear" w:color="auto" w:fill="FFFFFF"/>
+          <w:lang w:eastAsia="en-US"/>
+        </w:rPr>
+        <w:t>, located</w:t>
+      </w:r>
+      <w:r>
+        <w:rPr>
+          <w:rFonts w:ascii="Arial" w:eastAsia="Times New Roman" w:hAnsi="Arial" w:cs="Arial"/>
+          <w:sz w:val="22"/>
+          <w:szCs w:val="22"/>
+          <w:shd w:val="clear" w:color="auto" w:fill="FFFFFF"/>
+          <w:lang w:eastAsia="en-US"/>
+        </w:rPr>
+        <w:t xml:space="preserve"> in the Plant Biotechnology Building</w:t>
+      </w:r>
+      <w:r>
+        <w:rPr>
+          <w:rFonts w:ascii="Arial" w:eastAsia="Times New Roman" w:hAnsi="Arial" w:cs="Arial"/>
+          <w:sz w:val="22"/>
+          <w:szCs w:val="22"/>
+          <w:shd w:val="clear" w:color="auto" w:fill="FFFFFF"/>
+          <w:lang w:eastAsia="en-US"/>
+        </w:rPr>
+        <w:t>, houses</w:t>
+      </w:r>
+      <w:r>
+        <w:rPr>
+          <w:rFonts w:ascii="Arial" w:eastAsia="Times New Roman" w:hAnsi="Arial" w:cs="Arial"/>
+          <w:sz w:val="22"/>
+          <w:szCs w:val="22"/>
+          <w:shd w:val="clear" w:color="auto" w:fill="FFFFFF"/>
+          <w:lang w:eastAsia="en-US"/>
+        </w:rPr>
+        <w:t xml:space="preserve"> equipment needed for DNA isolation, amplification, and purifications. </w:t>
+      </w:r>
+      <w:r>
+        <w:rPr>
+          <w:rFonts w:ascii="Arial" w:eastAsia="Times New Roman" w:hAnsi="Arial" w:cs="Arial"/>
+          <w:sz w:val="22"/>
+          <w:szCs w:val="22"/>
+          <w:shd w:val="clear" w:color="auto" w:fill="FFFFFF"/>
+          <w:lang w:eastAsia="en-US"/>
+        </w:rPr>
+        <w:t>T</w:t>
+      </w:r>
+      <w:r>
+        <w:rPr>
+          <w:rFonts w:ascii="Arial" w:eastAsia="Times New Roman" w:hAnsi="Arial" w:cs="Arial"/>
+          <w:sz w:val="22"/>
+          <w:szCs w:val="22"/>
+          <w:shd w:val="clear" w:color="auto" w:fill="FFFFFF"/>
+          <w:lang w:eastAsia="en-US"/>
+        </w:rPr>
+        <w:t xml:space="preserve">he UTIA Genomics Hub has computers with software that can assemble data (de novo and template) from </w:t>
+      </w:r>
+      <w:proofErr w:type="spellStart"/>
+      <w:r>
+        <w:rPr>
+          <w:rFonts w:ascii="Arial" w:eastAsia="Times New Roman" w:hAnsi="Arial" w:cs="Arial"/>
+          <w:sz w:val="22"/>
+          <w:szCs w:val="22"/>
+          <w:shd w:val="clear" w:color="auto" w:fill="FFFFFF"/>
+          <w:lang w:eastAsia="en-US"/>
+        </w:rPr>
+        <w:t>Illumina</w:t>
+      </w:r>
+      <w:proofErr w:type="spellEnd"/>
+      <w:r>
+        <w:rPr>
+          <w:rFonts w:ascii="Arial" w:eastAsia="Times New Roman" w:hAnsi="Arial" w:cs="Arial"/>
+          <w:sz w:val="22"/>
+          <w:szCs w:val="22"/>
+          <w:shd w:val="clear" w:color="auto" w:fill="FFFFFF"/>
+          <w:lang w:eastAsia="en-US"/>
+        </w:rPr>
+        <w:t xml:space="preserve"> and other NGS platforms</w:t>
+      </w:r>
+      <w:r>
+        <w:rPr>
+          <w:rFonts w:ascii="Arial" w:eastAsia="Times New Roman" w:hAnsi="Arial" w:cs="Arial"/>
+          <w:sz w:val="22"/>
+          <w:szCs w:val="22"/>
+          <w:shd w:val="clear" w:color="auto" w:fill="FFFFFF"/>
+          <w:lang w:eastAsia="en-US"/>
+        </w:rPr>
+        <w:t>.</w:t>
+      </w:r>
+      <w:r>
+        <w:rPr>
+          <w:rFonts w:ascii="Arial" w:eastAsia="Times New Roman" w:hAnsi="Arial" w:cs="Arial"/>
+          <w:sz w:val="22"/>
+          <w:szCs w:val="22"/>
+          <w:shd w:val="clear" w:color="auto" w:fill="FFFFFF"/>
+          <w:lang w:eastAsia="en-US"/>
+        </w:rPr>
+        <w:t xml:space="preserve"> </w:t>
+      </w:r>
+      <w:r>
+        <w:rPr>
+          <w:rFonts w:ascii="Arial" w:eastAsia="Times New Roman" w:hAnsi="Arial" w:cs="Arial"/>
+          <w:sz w:val="22"/>
+          <w:szCs w:val="22"/>
+          <w:shd w:val="clear" w:color="auto" w:fill="FFFFFF"/>
+          <w:lang w:eastAsia="en-US"/>
+        </w:rPr>
+        <w:t>The University of TN Insect Museum</w:t>
+      </w:r>
+      <w:r>
+        <w:rPr>
+          <w:rFonts w:ascii="Arial" w:eastAsia="Times New Roman" w:hAnsi="Arial" w:cs="Arial"/>
+          <w:sz w:val="22"/>
+          <w:szCs w:val="22"/>
+          <w:shd w:val="clear" w:color="auto" w:fill="FFFFFF"/>
+          <w:lang w:eastAsia="en-US"/>
+        </w:rPr>
+        <w:t xml:space="preserve"> </w:t>
+      </w:r>
+      <w:r>
+        <w:rPr>
+          <w:rFonts w:ascii="Arial" w:eastAsia="Times New Roman" w:hAnsi="Arial" w:cs="Arial"/>
+          <w:sz w:val="22"/>
+          <w:szCs w:val="22"/>
+          <w:shd w:val="clear" w:color="auto" w:fill="FFFFFF"/>
+          <w:lang w:eastAsia="en-US"/>
+        </w:rPr>
+        <w:t>is a regional repository of chiefly voucher and other non-primary type specimens</w:t>
+      </w:r>
+      <w:r>
+        <w:rPr>
+          <w:rFonts w:ascii="Arial" w:eastAsia="Times New Roman" w:hAnsi="Arial" w:cs="Arial"/>
+          <w:sz w:val="22"/>
+          <w:szCs w:val="22"/>
+          <w:shd w:val="clear" w:color="auto" w:fill="FFFFFF"/>
+          <w:lang w:eastAsia="en-US"/>
+        </w:rPr>
+        <w:t xml:space="preserve"> </w:t>
+      </w:r>
+      <w:r>
+        <w:rPr>
+          <w:rFonts w:ascii="Arial" w:eastAsia="Times New Roman" w:hAnsi="Arial" w:cs="Arial"/>
+          <w:sz w:val="22"/>
+          <w:szCs w:val="22"/>
+          <w:shd w:val="clear" w:color="auto" w:fill="FFFFFF"/>
+          <w:lang w:eastAsia="en-US"/>
+        </w:rPr>
+        <w:t>that are representative of the southeastern U.S. and, more particularly, the Appalachian fauna</w:t>
+      </w:r>
+      <w:r>
+        <w:rPr>
+          <w:rFonts w:ascii="Arial" w:eastAsia="Times New Roman" w:hAnsi="Arial" w:cs="Arial"/>
+          <w:sz w:val="22"/>
+          <w:szCs w:val="22"/>
+          <w:shd w:val="clear" w:color="auto" w:fill="FFFFFF"/>
+          <w:lang w:eastAsia="en-US"/>
+        </w:rPr>
+        <w:t xml:space="preserve">. </w:t>
+      </w:r>
+      <w:r>
+        <w:rPr>
+          <w:rFonts w:ascii="Arial" w:eastAsia="Times New Roman" w:hAnsi="Arial" w:cs="Arial"/>
+          <w:sz w:val="22"/>
+          <w:szCs w:val="22"/>
+          <w:shd w:val="clear" w:color="auto" w:fill="FFFFFF"/>
+          <w:lang w:eastAsia="en-US"/>
+        </w:rPr>
+        <w:t>The UTIA Greenhouses</w:t>
+      </w:r>
+      <w:r>
+        <w:rPr>
+          <w:rFonts w:ascii="Arial" w:eastAsia="Times New Roman" w:hAnsi="Arial" w:cs="Arial"/>
+          <w:sz w:val="22"/>
+          <w:szCs w:val="22"/>
+          <w:shd w:val="clear" w:color="auto" w:fill="FFFFFF"/>
+          <w:lang w:eastAsia="en-US"/>
+        </w:rPr>
+        <w:t xml:space="preserve"> comprise three large, state-of-the-art greenhouse f</w:t>
+      </w:r>
+      <w:r>
+        <w:rPr>
+          <w:rFonts w:ascii="Arial" w:eastAsia="Times New Roman" w:hAnsi="Arial" w:cs="Arial"/>
+          <w:sz w:val="22"/>
+          <w:szCs w:val="22"/>
+          <w:shd w:val="clear" w:color="auto" w:fill="FFFFFF"/>
+          <w:lang w:eastAsia="en-US"/>
+        </w:rPr>
+        <w:t>acilities on the UTIA</w:t>
+      </w:r>
+      <w:r>
+        <w:rPr>
+          <w:rFonts w:ascii="Arial" w:eastAsia="Times New Roman" w:hAnsi="Arial" w:cs="Arial"/>
+          <w:sz w:val="22"/>
+          <w:szCs w:val="22"/>
+          <w:shd w:val="clear" w:color="auto" w:fill="FFFFFF"/>
+          <w:lang w:eastAsia="en-US"/>
+        </w:rPr>
+        <w:t xml:space="preserve"> campus. A total of 22,000 square feet is dedicated to growing space</w:t>
+      </w:r>
+      <w:r>
+        <w:rPr>
+          <w:rFonts w:ascii="Arial" w:eastAsia="Times New Roman" w:hAnsi="Arial" w:cs="Arial"/>
+          <w:sz w:val="22"/>
+          <w:szCs w:val="22"/>
+          <w:shd w:val="clear" w:color="auto" w:fill="FFFFFF"/>
+          <w:lang w:eastAsia="en-US"/>
+        </w:rPr>
+        <w:t xml:space="preserve">. </w:t>
+      </w:r>
+      <w:r>
+        <w:rPr>
+          <w:rFonts w:ascii="Arial" w:eastAsia="Times New Roman" w:hAnsi="Arial" w:cs="Arial"/>
+          <w:sz w:val="22"/>
+          <w:szCs w:val="22"/>
+          <w:shd w:val="clear" w:color="auto" w:fill="FFFFFF"/>
+          <w:lang w:eastAsia="en-US"/>
+        </w:rPr>
+        <w:t>The UTIA greenhouse space is</w:t>
+      </w:r>
+      <w:r>
+        <w:rPr>
+          <w:rFonts w:ascii="Arial" w:eastAsia="Times New Roman" w:hAnsi="Arial" w:cs="Arial"/>
+          <w:sz w:val="22"/>
+          <w:szCs w:val="22"/>
+          <w:shd w:val="clear" w:color="auto" w:fill="FFFFFF"/>
+          <w:lang w:eastAsia="en-US"/>
+        </w:rPr>
+        <w:t xml:space="preserve"> designed for the containment of </w:t>
+      </w:r>
+      <w:proofErr w:type="gramStart"/>
+      <w:r>
+        <w:rPr>
+          <w:rFonts w:ascii="Arial" w:eastAsia="Times New Roman" w:hAnsi="Arial" w:cs="Arial"/>
+          <w:sz w:val="22"/>
+          <w:szCs w:val="22"/>
+          <w:shd w:val="clear" w:color="auto" w:fill="FFFFFF"/>
+          <w:lang w:eastAsia="en-US"/>
+        </w:rPr>
+        <w:t>pathogens,</w:t>
+      </w:r>
+      <w:proofErr w:type="gramEnd"/>
+      <w:r>
+        <w:rPr>
+          <w:rFonts w:ascii="Arial" w:eastAsia="Times New Roman" w:hAnsi="Arial" w:cs="Arial"/>
+          <w:sz w:val="22"/>
+          <w:szCs w:val="22"/>
+          <w:shd w:val="clear" w:color="auto" w:fill="FFFFFF"/>
+          <w:lang w:eastAsia="en-US"/>
+        </w:rPr>
+        <w:t xml:space="preserve"> has </w:t>
+      </w:r>
+      <w:r>
+        <w:rPr>
+          <w:rFonts w:ascii="Arial" w:eastAsia="Times New Roman" w:hAnsi="Arial" w:cs="Arial"/>
+          <w:sz w:val="22"/>
+          <w:szCs w:val="22"/>
+          <w:shd w:val="clear" w:color="auto" w:fill="FFFFFF"/>
+          <w:lang w:eastAsia="en-US"/>
+        </w:rPr>
+        <w:t xml:space="preserve">an </w:t>
+      </w:r>
+      <w:r>
+        <w:rPr>
+          <w:rFonts w:ascii="Arial" w:eastAsia="Times New Roman" w:hAnsi="Arial" w:cs="Arial"/>
+          <w:sz w:val="22"/>
+          <w:szCs w:val="22"/>
+          <w:shd w:val="clear" w:color="auto" w:fill="FFFFFF"/>
+          <w:lang w:eastAsia="en-US"/>
+        </w:rPr>
+        <w:t xml:space="preserve">automated watering system and a </w:t>
+      </w:r>
+      <w:proofErr w:type="spellStart"/>
+      <w:r>
+        <w:rPr>
+          <w:rFonts w:ascii="Arial" w:eastAsia="Times New Roman" w:hAnsi="Arial" w:cs="Arial"/>
+          <w:sz w:val="22"/>
+          <w:szCs w:val="22"/>
+          <w:shd w:val="clear" w:color="auto" w:fill="FFFFFF"/>
+          <w:lang w:eastAsia="en-US"/>
+        </w:rPr>
+        <w:t>Priva</w:t>
+      </w:r>
+      <w:proofErr w:type="spellEnd"/>
+      <w:r>
+        <w:rPr>
+          <w:rFonts w:ascii="Arial" w:eastAsia="Times New Roman" w:hAnsi="Arial" w:cs="Arial"/>
+          <w:sz w:val="22"/>
+          <w:szCs w:val="22"/>
+          <w:shd w:val="clear" w:color="auto" w:fill="FFFFFF"/>
+          <w:lang w:eastAsia="en-US"/>
+        </w:rPr>
+        <w:t xml:space="preserve"> environmental system for temperature and light control. The greenhouse is maintained using only biological control agents as pesticides.</w:t>
+      </w:r>
+      <w:r>
+        <w:rPr>
+          <w:rFonts w:ascii="Arial" w:eastAsia="Times New Roman" w:hAnsi="Arial" w:cs="Arial"/>
+          <w:sz w:val="22"/>
+          <w:szCs w:val="22"/>
+          <w:shd w:val="clear" w:color="auto" w:fill="FFFFFF"/>
+          <w:lang w:eastAsia="en-US"/>
+        </w:rPr>
+        <w:t xml:space="preserve"> </w:t>
+      </w:r>
+      <w:bookmarkStart w:id="0" w:name="_GoBack"/>
+      <w:bookmarkEnd w:id="0"/>
+      <w:r>
+        <w:rPr>
+          <w:rFonts w:ascii="Arial" w:eastAsia="Times New Roman" w:hAnsi="Arial" w:cs="Arial"/>
+          <w:sz w:val="22"/>
+          <w:szCs w:val="22"/>
+          <w:shd w:val="clear" w:color="auto" w:fill="FFFFFF"/>
+          <w:lang w:eastAsia="en-US"/>
+        </w:rPr>
+        <w:t>EPP’s microscope facility</w:t>
+      </w:r>
+      <w:r>
+        <w:rPr>
+          <w:rFonts w:ascii="Arial" w:eastAsia="Times New Roman" w:hAnsi="Arial" w:cs="Arial"/>
+          <w:sz w:val="22"/>
+          <w:szCs w:val="22"/>
+          <w:shd w:val="clear" w:color="auto" w:fill="FFFFFF"/>
+          <w:lang w:eastAsia="en-US"/>
+        </w:rPr>
+        <w:t xml:space="preserve"> contains </w:t>
+      </w:r>
+      <w:r>
+        <w:rPr>
+          <w:rFonts w:ascii="Arial" w:eastAsia="Times New Roman" w:hAnsi="Arial" w:cs="Arial"/>
+          <w:sz w:val="22"/>
+          <w:szCs w:val="22"/>
+          <w:shd w:val="clear" w:color="auto" w:fill="FFFFFF"/>
+          <w:lang w:eastAsia="en-US"/>
+        </w:rPr>
+        <w:t>modern</w:t>
+      </w:r>
+      <w:r>
+        <w:rPr>
+          <w:rFonts w:ascii="Arial" w:eastAsia="Times New Roman" w:hAnsi="Arial" w:cs="Arial"/>
+          <w:sz w:val="22"/>
+          <w:szCs w:val="22"/>
+          <w:shd w:val="clear" w:color="auto" w:fill="FFFFFF"/>
+          <w:lang w:eastAsia="en-US"/>
+        </w:rPr>
+        <w:t xml:space="preserve"> microscopy capabilities.</w:t>
+      </w:r>
+      <w:r>
+        <w:rPr>
+          <w:rFonts w:ascii="Arial" w:eastAsia="Times New Roman" w:hAnsi="Arial" w:cs="Arial"/>
+          <w:sz w:val="22"/>
+          <w:szCs w:val="22"/>
+          <w:shd w:val="clear" w:color="auto" w:fill="FFFFFF"/>
+          <w:lang w:eastAsia="en-US"/>
+        </w:rPr>
+        <w:t xml:space="preserve"> In addition, UTIA</w:t>
+      </w:r>
+      <w:r>
+        <w:rPr>
+          <w:rFonts w:ascii="Arial" w:eastAsia="Times New Roman" w:hAnsi="Arial" w:cs="Arial"/>
+          <w:sz w:val="22"/>
+          <w:szCs w:val="22"/>
+          <w:shd w:val="clear" w:color="auto" w:fill="FFFFFF"/>
+          <w:lang w:eastAsia="en-US"/>
+        </w:rPr>
+        <w:t xml:space="preserve"> </w:t>
+      </w:r>
+      <w:r>
+        <w:rPr>
+          <w:rFonts w:ascii="Arial" w:eastAsia="Times New Roman" w:hAnsi="Arial" w:cs="Arial"/>
+          <w:sz w:val="22"/>
+          <w:szCs w:val="22"/>
+          <w:shd w:val="clear" w:color="auto" w:fill="FFFFFF"/>
+          <w:lang w:eastAsia="en-US"/>
+        </w:rPr>
+        <w:t>has 10 research and education centers located across the state</w:t>
+      </w:r>
+      <w:r>
+        <w:rPr>
+          <w:rFonts w:ascii="Arial" w:eastAsia="Times New Roman" w:hAnsi="Arial" w:cs="Arial"/>
+          <w:sz w:val="22"/>
+          <w:szCs w:val="22"/>
+          <w:shd w:val="clear" w:color="auto" w:fill="FFFFFF"/>
+          <w:lang w:eastAsia="en-US"/>
+        </w:rPr>
+        <w:t xml:space="preserve"> of Tennessee, </w:t>
+      </w:r>
+      <w:r>
+        <w:rPr>
+          <w:rFonts w:ascii="Arial" w:eastAsia="Times New Roman" w:hAnsi="Arial" w:cs="Arial"/>
+          <w:sz w:val="22"/>
+          <w:szCs w:val="22"/>
+          <w:shd w:val="clear" w:color="auto" w:fill="FFFFFF"/>
+          <w:lang w:eastAsia="en-US"/>
+        </w:rPr>
+        <w:t>ranging from managed forests to agricultural fields</w:t>
+      </w:r>
+      <w:r>
+        <w:rPr>
+          <w:rFonts w:ascii="Arial" w:eastAsia="Times New Roman" w:hAnsi="Arial" w:cs="Arial"/>
+          <w:sz w:val="22"/>
+          <w:szCs w:val="22"/>
+          <w:shd w:val="clear" w:color="auto" w:fill="FFFFFF"/>
+          <w:lang w:eastAsia="en-US"/>
+        </w:rPr>
+        <w:t>.</w:t>
       </w:r>
     </w:p>
     <w:p>
@@ -1248,6 +1654,71 @@
       <w:u w:val="single"/>
     </w:rPr>
   </w:style>
+  <w:style w:type="character" w:styleId="CommentReference">
+    <w:name w:val="annotation reference"/>
+    <w:basedOn w:val="DefaultParagraphFont"/>
+    <w:uiPriority w:val="99"/>
+    <w:semiHidden/>
+    <w:unhideWhenUsed/>
+    <w:rsid w:val="00885D0B"/>
+    <w:rPr>
+      <w:sz w:val="18"/>
+      <w:szCs w:val="18"/>
+    </w:rPr>
+  </w:style>
+  <w:style w:type="paragraph" w:styleId="CommentText">
+    <w:name w:val="annotation text"/>
+    <w:basedOn w:val="Normal"/>
+    <w:link w:val="CommentTextChar"/>
+    <w:uiPriority w:val="99"/>
+    <w:semiHidden/>
+    <w:unhideWhenUsed/>
+    <w:rsid w:val="00885D0B"/>
+  </w:style>
+  <w:style w:type="character" w:customStyle="1" w:styleId="CommentTextChar">
+    <w:name w:val="Comment Text Char"/>
+    <w:basedOn w:val="DefaultParagraphFont"/>
+    <w:link w:val="CommentText"/>
+    <w:uiPriority w:val="99"/>
+    <w:semiHidden/>
+    <w:rsid w:val="00885D0B"/>
+    <w:rPr>
+      <w:rFonts w:ascii="Times" w:hAnsi="Times"/>
+      <w:sz w:val="24"/>
+      <w:szCs w:val="24"/>
+    </w:rPr>
+  </w:style>
+  <w:style w:type="paragraph" w:styleId="CommentSubject">
+    <w:name w:val="annotation subject"/>
+    <w:basedOn w:val="CommentText"/>
+    <w:next w:val="CommentText"/>
+    <w:link w:val="CommentSubjectChar"/>
+    <w:uiPriority w:val="99"/>
+    <w:semiHidden/>
+    <w:unhideWhenUsed/>
+    <w:rsid w:val="00885D0B"/>
+    <w:rPr>
+      <w:b/>
+      <w:bCs/>
+      <w:sz w:val="20"/>
+      <w:szCs w:val="20"/>
+    </w:rPr>
+  </w:style>
+  <w:style w:type="character" w:customStyle="1" w:styleId="CommentSubjectChar">
+    <w:name w:val="Comment Subject Char"/>
+    <w:basedOn w:val="CommentTextChar"/>
+    <w:link w:val="CommentSubject"/>
+    <w:uiPriority w:val="99"/>
+    <w:semiHidden/>
+    <w:rsid w:val="00885D0B"/>
+    <w:rPr>
+      <w:rFonts w:ascii="Times" w:hAnsi="Times"/>
+      <w:b/>
+      <w:bCs/>
+      <w:sz w:val="24"/>
+      <w:szCs w:val="24"/>
+    </w:rPr>
+  </w:style>
 </w:styles>
 </file>
 
@@ -1570,6 +2041,71 @@
     <w:rPr>
       <w:color w:val="800080" w:themeColor="followedHyperlink"/>
       <w:u w:val="single"/>
+    </w:rPr>
+  </w:style>
+  <w:style w:type="character" w:styleId="CommentReference">
+    <w:name w:val="annotation reference"/>
+    <w:basedOn w:val="DefaultParagraphFont"/>
+    <w:uiPriority w:val="99"/>
+    <w:semiHidden/>
+    <w:unhideWhenUsed/>
+    <w:rsid w:val="00885D0B"/>
+    <w:rPr>
+      <w:sz w:val="18"/>
+      <w:szCs w:val="18"/>
+    </w:rPr>
+  </w:style>
+  <w:style w:type="paragraph" w:styleId="CommentText">
+    <w:name w:val="annotation text"/>
+    <w:basedOn w:val="Normal"/>
+    <w:link w:val="CommentTextChar"/>
+    <w:uiPriority w:val="99"/>
+    <w:semiHidden/>
+    <w:unhideWhenUsed/>
+    <w:rsid w:val="00885D0B"/>
+  </w:style>
+  <w:style w:type="character" w:customStyle="1" w:styleId="CommentTextChar">
+    <w:name w:val="Comment Text Char"/>
+    <w:basedOn w:val="DefaultParagraphFont"/>
+    <w:link w:val="CommentText"/>
+    <w:uiPriority w:val="99"/>
+    <w:semiHidden/>
+    <w:rsid w:val="00885D0B"/>
+    <w:rPr>
+      <w:rFonts w:ascii="Times" w:hAnsi="Times"/>
+      <w:sz w:val="24"/>
+      <w:szCs w:val="24"/>
+    </w:rPr>
+  </w:style>
+  <w:style w:type="paragraph" w:styleId="CommentSubject">
+    <w:name w:val="annotation subject"/>
+    <w:basedOn w:val="CommentText"/>
+    <w:next w:val="CommentText"/>
+    <w:link w:val="CommentSubjectChar"/>
+    <w:uiPriority w:val="99"/>
+    <w:semiHidden/>
+    <w:unhideWhenUsed/>
+    <w:rsid w:val="00885D0B"/>
+    <w:rPr>
+      <w:b/>
+      <w:bCs/>
+      <w:sz w:val="20"/>
+      <w:szCs w:val="20"/>
+    </w:rPr>
+  </w:style>
+  <w:style w:type="character" w:customStyle="1" w:styleId="CommentSubjectChar">
+    <w:name w:val="Comment Subject Char"/>
+    <w:basedOn w:val="CommentTextChar"/>
+    <w:link w:val="CommentSubject"/>
+    <w:uiPriority w:val="99"/>
+    <w:semiHidden/>
+    <w:rsid w:val="00885D0B"/>
+    <w:rPr>
+      <w:rFonts w:ascii="Times" w:hAnsi="Times"/>
+      <w:b/>
+      <w:bCs/>
+      <w:sz w:val="24"/>
+      <w:szCs w:val="24"/>
     </w:rPr>
   </w:style>
 </w:styles>

</xml_diff>